<commit_message>
properly formatted the document
</commit_message>
<xml_diff>
--- a/DOC/Tentative Abstract Word.docx
+++ b/DOC/Tentative Abstract Word.docx
@@ -8,27 +8,22 @@
         <w:jc w:val="both"/>
         <w:rPr>
           <w:rStyle w:val="BookTitle"/>
-          <w:b w:val="0"/>
-          <w:bCs w:val="0"/>
-          <w:sz w:val="24"/>
-          <w:szCs w:val="22"/>
-          <w:u w:val="single"/>
-        </w:rPr>
-      </w:pPr>
-      <w:r>
-        <w:rPr>
-          <w:rStyle w:val="Heading1Char"/>
           <w:b/>
           <w:bCs/>
+          <w:sz w:val="24"/>
           <w:u w:val="single"/>
         </w:rPr>
+      </w:pPr>
+      <w:r>
+        <w:rPr>
+          <w:rStyle w:val="Heading1Char"/>
+          <w:u w:val="single"/>
+        </w:rPr>
         <w:t xml:space="preserve">Tentative </w:t>
       </w:r>
       <w:r>
         <w:rPr>
           <w:rStyle w:val="Heading1Char"/>
-          <w:b/>
-          <w:bCs/>
           <w:u w:val="single"/>
         </w:rPr>
         <w:t>Title</w:t>
@@ -36,10 +31,7 @@
       <w:r>
         <w:rPr>
           <w:rStyle w:val="BookTitle"/>
-          <w:b w:val="0"/>
-          <w:bCs w:val="0"/>
           <w:sz w:val="24"/>
-          <w:szCs w:val="22"/>
           <w:u w:val="single"/>
         </w:rPr>
         <w:t>:</w:t>
@@ -47,10 +39,7 @@
       <w:r>
         <w:rPr>
           <w:rStyle w:val="BookTitle"/>
-          <w:b w:val="0"/>
-          <w:bCs w:val="0"/>
           <w:sz w:val="24"/>
-          <w:szCs w:val="22"/>
           <w:u w:val="single"/>
         </w:rPr>
         <w:t xml:space="preserve"> </w:t>
@@ -61,8 +50,6 @@
         <w:pStyle w:val="Heading1"/>
         <w:jc w:val="both"/>
         <w:rPr>
-          <w:b/>
-          <w:bCs/>
           <w:i/>
           <w:iCs/>
           <w:sz w:val="28"/>
@@ -72,16 +59,24 @@
       </w:pPr>
       <w:r>
         <w:rPr>
+          <w:b w:val="0"/>
+          <w:bCs w:val="0"/>
           <w:sz w:val="28"/>
           <w:szCs w:val="28"/>
           <w:shd w:val="clear" w:color="auto" w:fill="F7F7F8"/>
         </w:rPr>
-        <w:t xml:space="preserve">Transforming Agriculture Supply Chains: </w:t>
-      </w:r>
-      <w:r>
-        <w:rPr>
-          <w:b/>
-          <w:bCs/>
+        <w:t>Transforming Agriculture Supply Chains</w:t>
+      </w:r>
+      <w:r>
+        <w:rPr>
+          <w:sz w:val="28"/>
+          <w:szCs w:val="28"/>
+          <w:shd w:val="clear" w:color="auto" w:fill="F7F7F8"/>
+        </w:rPr>
+        <w:t xml:space="preserve">: </w:t>
+      </w:r>
+      <w:r>
+        <w:rPr>
           <w:i/>
           <w:iCs/>
           <w:sz w:val="28"/>
@@ -94,8 +89,105 @@
     <w:p>
       <w:pPr>
         <w:pStyle w:val="Heading2"/>
+        <w:spacing w:line="276" w:lineRule="auto"/>
         <w:jc w:val="both"/>
-      </w:pPr>
+        <w:rPr>
+          <w:b w:val="0"/>
+          <w:bCs w:val="0"/>
+          <w:lang w:val="en-US"/>
+        </w:rPr>
+      </w:pPr>
+      <w:r>
+        <w:rPr>
+          <w:lang w:val="en-US"/>
+        </w:rPr>
+        <w:t>Abstract:</w:t>
+      </w:r>
+    </w:p>
+    <w:p>
+      <w:pPr>
+        <w:jc w:val="both"/>
+        <w:rPr>
+          <w:lang w:val="en-US"/>
+        </w:rPr>
+      </w:pPr>
+      <w:r>
+        <w:rPr>
+          <w:lang w:val="en-US"/>
+        </w:rPr>
+        <w:t xml:space="preserve">The agriculture sector faces a significant challenge of </w:t>
+      </w:r>
+      <w:r>
+        <w:rPr>
+          <w:color w:val="FF0000"/>
+          <w:lang w:val="en-US"/>
+        </w:rPr>
+        <w:t>middlemen fraudulence</w:t>
+      </w:r>
+      <w:r>
+        <w:rPr>
+          <w:lang w:val="en-US"/>
+        </w:rPr>
+        <w:t xml:space="preserve">, where multiple agents add costs and vulnerabilities to the system, leading to </w:t>
+      </w:r>
+      <w:r>
+        <w:rPr>
+          <w:color w:val="FF0000"/>
+          <w:lang w:val="en-US"/>
+        </w:rPr>
+        <w:t>minimal income for farmers and potential quality issues for users</w:t>
+      </w:r>
+      <w:r>
+        <w:rPr>
+          <w:lang w:val="en-US"/>
+        </w:rPr>
+        <w:t>. To address this, an IoT-based web portal is proposed for transparent buying and selling of agricultural products. The portal eliminates middlemen, ensures product detail integrity, and enhances security through its decentralized structure, reducing fraudulence.</w:t>
+      </w:r>
+    </w:p>
+    <w:p>
+      <w:pPr>
+        <w:jc w:val="both"/>
+        <w:rPr>
+          <w:lang w:val="en-US"/>
+        </w:rPr>
+      </w:pPr>
+      <w:r>
+        <w:rPr>
+          <w:lang w:val="en-US"/>
+        </w:rPr>
+        <w:t xml:space="preserve">The system </w:t>
+      </w:r>
+      <w:r>
+        <w:rPr>
+          <w:lang w:val="en-US"/>
+        </w:rPr>
+        <w:t>offer</w:t>
+      </w:r>
+      <w:r>
+        <w:rPr>
+          <w:lang w:val="en-US"/>
+        </w:rPr>
+        <w:t>s</w:t>
+      </w:r>
+      <w:r>
+        <w:rPr>
+          <w:lang w:val="en-US"/>
+        </w:rPr>
+        <w:t xml:space="preserve"> a </w:t>
+      </w:r>
+      <w:r>
+        <w:rPr>
+          <w:color w:val="70AD47" w:themeColor="accent6"/>
+          <w:lang w:val="en-US"/>
+        </w:rPr>
+        <w:t>direct selling system where farmers can sell their produce directly to the government</w:t>
+      </w:r>
+      <w:r>
+        <w:rPr>
+          <w:lang w:val="en-US"/>
+        </w:rPr>
+        <w:t>. The system is equipped with a microcontroller, an RFID reader, and a weight sensor. Each food grain bag is tagged with an RFID tag. When a farmer arrives at the selling place with their products, government officers use the RFID reader to access the farmer's details. Additionally, the farmer's information is automatically updated on an IoT webpage. The weight sensor is used to accurately measure the weight of the food grains. With unique RFID tags assigned to each farmer, identification becomes simple, and intermediaries are eliminated, promoting transparency and efficiency in the selling process.</w:t>
+      </w:r>
     </w:p>
     <w:p>
       <w:pPr>
@@ -103,18 +195,12 @@
         <w:spacing w:line="276" w:lineRule="auto"/>
         <w:jc w:val="both"/>
         <w:rPr>
-          <w:b/>
-          <w:bCs/>
-          <w:lang w:val="en-US"/>
-        </w:rPr>
-      </w:pPr>
-      <w:r>
-        <w:rPr>
-          <w:b/>
-          <w:bCs/>
-          <w:lang w:val="en-US"/>
-        </w:rPr>
-        <w:t>Abstract:</w:t>
+          <w:b w:val="0"/>
+          <w:bCs w:val="0"/>
+        </w:rPr>
+      </w:pPr>
+      <w:r>
+        <w:t>A Brief Description:</w:t>
       </w:r>
     </w:p>
     <w:p>
@@ -128,33 +214,7 @@
         <w:rPr>
           <w:lang w:val="en-US"/>
         </w:rPr>
-        <w:t xml:space="preserve">The agriculture sector faces a significant challenge of </w:t>
-      </w:r>
-      <w:r>
-        <w:rPr>
-          <w:color w:val="FF0000"/>
-          <w:lang w:val="en-US"/>
-        </w:rPr>
-        <w:t>middlemen fraudulence</w:t>
-      </w:r>
-      <w:r>
-        <w:rPr>
-          <w:lang w:val="en-US"/>
-        </w:rPr>
-        <w:t xml:space="preserve">, where multiple agents add costs and vulnerabilities to the system, leading to </w:t>
-      </w:r>
-      <w:r>
-        <w:rPr>
-          <w:color w:val="FF0000"/>
-          <w:lang w:val="en-US"/>
-        </w:rPr>
-        <w:t>minimal income for farmers and potential quality issues for users</w:t>
-      </w:r>
-      <w:r>
-        <w:rPr>
-          <w:lang w:val="en-US"/>
-        </w:rPr>
-        <w:t>. To address this, an IoT-based web portal is proposed for transparent buying and selling of agricultural products. The portal eliminates middlemen, ensures product detail integrity, and enhances security through its decentralized structure, reducing fraudulence.</w:t>
+        <w:t>Agriculture food supply chain traceability is vital for food safety, customer satisfaction, and peer-to-peer productivity. Centralized data storage poses challenges in assuring product quality, rates, and origins. To address this, a decentralized system is needed to ensure transparency from producers to consumers. Blockchain technology offers traceability and transparency in the supply chain, benefiting stakeholders and farmers. The blockchain's properties, such as increased capacity, security, immutability, faster settlement, and traceability, enhance the community between all parties. This paper introduces a fully decentralized blockchain-based traceability system that integrates with IoT devices from providers to consumers. The "Provider-Consumer Network" is a theoretical end-to-end food traceability application that aims to create a distributed ledger accessible to all network users, promoting transparency.</w:t>
       </w:r>
     </w:p>
     <w:p>
@@ -168,57 +228,16 @@
         <w:rPr>
           <w:lang w:val="en-US"/>
         </w:rPr>
-        <w:t xml:space="preserve">The system </w:t>
-      </w:r>
-      <w:r>
-        <w:rPr>
-          <w:lang w:val="en-US"/>
-        </w:rPr>
-        <w:t>offer</w:t>
-      </w:r>
-      <w:r>
-        <w:rPr>
-          <w:lang w:val="en-US"/>
-        </w:rPr>
-        <w:t>s</w:t>
-      </w:r>
-      <w:r>
-        <w:rPr>
-          <w:lang w:val="en-US"/>
-        </w:rPr>
-        <w:t xml:space="preserve"> a </w:t>
-      </w:r>
-      <w:r>
-        <w:rPr>
-          <w:color w:val="70AD47" w:themeColor="accent6"/>
-          <w:lang w:val="en-US"/>
-        </w:rPr>
-        <w:t>direct selling system where farmers can sell their produce directly to the government</w:t>
-      </w:r>
-      <w:r>
-        <w:rPr>
-          <w:lang w:val="en-US"/>
-        </w:rPr>
-        <w:t>. The system is equipped with a microcontroller, an RFID reader, and a weight sensor. Each food grain bag is tagged with an RFID tag. When a farmer arrives at the selling place with their products, government officers use the RFID reader to access the farmer's details. Additionally, the farmer's information is automatically updated on an IoT webpage. The weight sensor is used to accurately measure the weight of the food grains. With unique RFID tags assigned to each farmer, identification becomes simple, and intermediaries are eliminated, promoting transparency and efficiency in the selling process.</w:t>
+        <w:t>The research presents a Blockchain-based smart model for transforming the traditional food supply chain. It ensures equal opportunities for all stakeholders without relying on a third-party service provider. The proposed model is compared with our own non-blockchain scheme, highlighting the advantages of blockchain in enhancing security, transparency, and efficiency in the food supply chain without the need for a central authority.</w:t>
       </w:r>
     </w:p>
     <w:p>
       <w:pPr>
-        <w:pStyle w:val="Heading2"/>
-        <w:spacing w:line="276" w:lineRule="auto"/>
         <w:jc w:val="both"/>
         <w:rPr>
-          <w:b/>
-          <w:bCs/>
-        </w:rPr>
-      </w:pPr>
-      <w:r>
-        <w:rPr>
-          <w:b/>
-          <w:bCs/>
-        </w:rPr>
-        <w:t>A Brief Description:</w:t>
-      </w:r>
+          <w:lang w:val="en-US"/>
+        </w:rPr>
+      </w:pPr>
     </w:p>
     <w:p>
       <w:pPr>
@@ -227,12 +246,6 @@
           <w:lang w:val="en-US"/>
         </w:rPr>
       </w:pPr>
-      <w:r>
-        <w:rPr>
-          <w:lang w:val="en-US"/>
-        </w:rPr>
-        <w:t>Agriculture food supply chain traceability is vital for food safety, customer satisfaction, and peer-to-peer productivity. Centralized data storage poses challenges in assuring product quality, rates, and origins. To address this, a decentralized system is needed to ensure transparency from producers to consumers. Blockchain technology offers traceability and transparency in the supply chain, benefiting stakeholders and farmers. The blockchain's properties, such as increased capacity, security, immutability, faster settlement, and traceability, enhance the community between all parties. This paper introduces a fully decentralized blockchain-based traceability system that integrates with IoT devices from providers to consumers. The "Provider-Consumer Network" is a theoretical end-to-end food traceability application that aims to create a distributed ledger accessible to all network users, promoting transparency.</w:t>
-      </w:r>
     </w:p>
     <w:p>
       <w:pPr>
@@ -241,45 +254,27 @@
           <w:lang w:val="en-US"/>
         </w:rPr>
       </w:pPr>
-      <w:r>
-        <w:rPr>
-          <w:lang w:val="en-US"/>
-        </w:rPr>
-        <w:t>The research presents a Blockchain-based smart model for transforming the traditional food supply chain. It ensures equal opportunities for all stakeholders without relying on a third-party service provider. The proposed model is compared with our own non-blockchain scheme, highlighting the advantages of blockchain in enhancing security, transparency, and efficiency in the food supply chain without the need for a central authority.</w:t>
-      </w:r>
     </w:p>
     <w:p>
       <w:pPr>
         <w:jc w:val="both"/>
-        <w:rPr>
-          <w:lang w:val="en-US"/>
-        </w:rPr>
-      </w:pPr>
-    </w:p>
-    <w:p>
-      <w:pPr>
-        <w:jc w:val="both"/>
-        <w:rPr>
-          <w:lang w:val="en-US"/>
-        </w:rPr>
-      </w:pPr>
-    </w:p>
-    <w:p>
-      <w:pPr>
-        <w:jc w:val="both"/>
-        <w:rPr>
-          <w:lang w:val="en-US"/>
-        </w:rPr>
-      </w:pPr>
-    </w:p>
-    <w:p>
-      <w:pPr>
-        <w:jc w:val="both"/>
       </w:pPr>
     </w:p>
     <w:sectPr>
+      <w:headerReference w:type="even" r:id="rId8"/>
+      <w:headerReference w:type="default" r:id="rId9"/>
+      <w:footerReference w:type="even" r:id="rId10"/>
+      <w:footerReference w:type="default" r:id="rId11"/>
+      <w:headerReference w:type="first" r:id="rId12"/>
+      <w:footerReference w:type="first" r:id="rId13"/>
       <w:pgSz w:w="11906" w:h="16838"/>
       <w:pgMar w:top="1440" w:right="1440" w:bottom="1440" w:left="1440" w:header="708" w:footer="708" w:gutter="0"/>
+      <w:pgBorders w:offsetFrom="page">
+        <w:top w:val="single" w:sz="4" w:space="24" w:color="auto"/>
+        <w:left w:val="single" w:sz="4" w:space="24" w:color="auto"/>
+        <w:bottom w:val="single" w:sz="4" w:space="24" w:color="auto"/>
+        <w:right w:val="single" w:sz="4" w:space="24" w:color="auto"/>
+      </w:pgBorders>
       <w:cols w:space="708"/>
       <w:docGrid w:linePitch="360"/>
     </w:sectPr>
@@ -287,17 +282,255 @@
 </w:document>
 </file>
 
+<file path=word/endnotes.xml><?xml version="1.0" encoding="utf-8"?>
+<w:endnotes xmlns:wpc="http://schemas.microsoft.com/office/word/2010/wordprocessingCanvas" xmlns:cx="http://schemas.microsoft.com/office/drawing/2014/chartex" xmlns:cx1="http://schemas.microsoft.com/office/drawing/2015/9/8/chartex" xmlns:cx2="http://schemas.microsoft.com/office/drawing/2015/10/21/chartex" xmlns:cx3="http://schemas.microsoft.com/office/drawing/2016/5/9/chartex" xmlns:cx4="http://schemas.microsoft.com/office/drawing/2016/5/10/chartex" xmlns:cx5="http://schemas.microsoft.com/office/drawing/2016/5/11/chartex" xmlns:cx6="http://schemas.microsoft.com/office/drawing/2016/5/12/chartex" xmlns:cx7="http://schemas.microsoft.com/office/drawing/2016/5/13/chartex" xmlns:cx8="http://schemas.microsoft.com/office/drawing/2016/5/14/chartex" xmlns:mc="http://schemas.openxmlformats.org/markup-compatibility/2006" xmlns:aink="http://schemas.microsoft.com/office/drawing/2016/ink" xmlns:am3d="http://schemas.microsoft.com/office/drawing/2017/model3d" xmlns:o="urn:schemas-microsoft-com:office:office" xmlns:oel="http://schemas.microsoft.com/office/2019/extlst" xmlns:r="http://schemas.openxmlformats.org/officeDocument/2006/relationships" xmlns:m="http://schemas.openxmlformats.org/officeDocument/2006/math" xmlns:v="urn:schemas-microsoft-com:vml" xmlns:wp14="http://schemas.microsoft.com/office/word/2010/wordprocessingDrawing" xmlns:wp="http://schemas.openxmlformats.org/drawingml/2006/wordprocessingDrawing" xmlns:w10="urn:schemas-microsoft-com:office:word" xmlns:w="http://schemas.openxmlformats.org/wordprocessingml/2006/main" xmlns:w14="http://schemas.microsoft.com/office/word/2010/wordml" xmlns:w15="http://schemas.microsoft.com/office/word/2012/wordml" xmlns:w16cex="http://schemas.microsoft.com/office/word/2018/wordml/cex" xmlns:w16cid="http://schemas.microsoft.com/office/word/2016/wordml/cid" xmlns:w16="http://schemas.microsoft.com/office/word/2018/wordml" xmlns:w16sdtdh="http://schemas.microsoft.com/office/word/2020/wordml/sdtdatahash" xmlns:w16se="http://schemas.microsoft.com/office/word/2015/wordml/symex" xmlns:wpg="http://schemas.microsoft.com/office/word/2010/wordprocessingGroup" xmlns:wpi="http://schemas.microsoft.com/office/word/2010/wordprocessingInk" xmlns:wne="http://schemas.microsoft.com/office/word/2006/wordml" xmlns:wps="http://schemas.microsoft.com/office/word/2010/wordprocessingShape" mc:Ignorable="w14 w15 w16se w16cid w16 w16cex w16sdtdh wp14">
+  <w:endnote w:type="separator" w:id="-1">
+    <w:p>
+      <w:pPr>
+        <w:spacing w:after="0" w:line="240" w:lineRule="auto"/>
+      </w:pPr>
+      <w:r>
+        <w:separator/>
+      </w:r>
+    </w:p>
+  </w:endnote>
+  <w:endnote w:type="continuationSeparator" w:id="0">
+    <w:p>
+      <w:pPr>
+        <w:spacing w:after="0" w:line="240" w:lineRule="auto"/>
+      </w:pPr>
+      <w:r>
+        <w:continuationSeparator/>
+      </w:r>
+    </w:p>
+  </w:endnote>
+</w:endnotes>
+</file>
+
+<file path=word/footer1.xml><?xml version="1.0" encoding="utf-8"?>
+<w:ftr xmlns:wpc="http://schemas.microsoft.com/office/word/2010/wordprocessingCanvas" xmlns:cx="http://schemas.microsoft.com/office/drawing/2014/chartex" xmlns:cx1="http://schemas.microsoft.com/office/drawing/2015/9/8/chartex" xmlns:cx2="http://schemas.microsoft.com/office/drawing/2015/10/21/chartex" xmlns:cx3="http://schemas.microsoft.com/office/drawing/2016/5/9/chartex" xmlns:cx4="http://schemas.microsoft.com/office/drawing/2016/5/10/chartex" xmlns:cx5="http://schemas.microsoft.com/office/drawing/2016/5/11/chartex" xmlns:cx6="http://schemas.microsoft.com/office/drawing/2016/5/12/chartex" xmlns:cx7="http://schemas.microsoft.com/office/drawing/2016/5/13/chartex" xmlns:cx8="http://schemas.microsoft.com/office/drawing/2016/5/14/chartex" xmlns:mc="http://schemas.openxmlformats.org/markup-compatibility/2006" xmlns:aink="http://schemas.microsoft.com/office/drawing/2016/ink" xmlns:am3d="http://schemas.microsoft.com/office/drawing/2017/model3d" xmlns:o="urn:schemas-microsoft-com:office:office" xmlns:oel="http://schemas.microsoft.com/office/2019/extlst" xmlns:r="http://schemas.openxmlformats.org/officeDocument/2006/relationships" xmlns:m="http://schemas.openxmlformats.org/officeDocument/2006/math" xmlns:v="urn:schemas-microsoft-com:vml" xmlns:wp14="http://schemas.microsoft.com/office/word/2010/wordprocessingDrawing" xmlns:wp="http://schemas.openxmlformats.org/drawingml/2006/wordprocessingDrawing" xmlns:w10="urn:schemas-microsoft-com:office:word" xmlns:w="http://schemas.openxmlformats.org/wordprocessingml/2006/main" xmlns:w14="http://schemas.microsoft.com/office/word/2010/wordml" xmlns:w15="http://schemas.microsoft.com/office/word/2012/wordml" xmlns:w16cex="http://schemas.microsoft.com/office/word/2018/wordml/cex" xmlns:w16cid="http://schemas.microsoft.com/office/word/2016/wordml/cid" xmlns:w16="http://schemas.microsoft.com/office/word/2018/wordml" xmlns:w16sdtdh="http://schemas.microsoft.com/office/word/2020/wordml/sdtdatahash" xmlns:w16se="http://schemas.microsoft.com/office/word/2015/wordml/symex" xmlns:wpg="http://schemas.microsoft.com/office/word/2010/wordprocessingGroup" xmlns:wpi="http://schemas.microsoft.com/office/word/2010/wordprocessingInk" xmlns:wne="http://schemas.microsoft.com/office/word/2006/wordml" xmlns:wps="http://schemas.microsoft.com/office/word/2010/wordprocessingShape" mc:Ignorable="w14 w15 w16se w16cid w16 w16cex w16sdtdh wp14">
+  <w:p>
+    <w:pPr>
+      <w:pStyle w:val="Footer"/>
+    </w:pPr>
+  </w:p>
+</w:ftr>
+</file>
+
+<file path=word/footer2.xml><?xml version="1.0" encoding="utf-8"?>
+<w:ftr xmlns:wpc="http://schemas.microsoft.com/office/word/2010/wordprocessingCanvas" xmlns:cx="http://schemas.microsoft.com/office/drawing/2014/chartex" xmlns:cx1="http://schemas.microsoft.com/office/drawing/2015/9/8/chartex" xmlns:cx2="http://schemas.microsoft.com/office/drawing/2015/10/21/chartex" xmlns:cx3="http://schemas.microsoft.com/office/drawing/2016/5/9/chartex" xmlns:cx4="http://schemas.microsoft.com/office/drawing/2016/5/10/chartex" xmlns:cx5="http://schemas.microsoft.com/office/drawing/2016/5/11/chartex" xmlns:cx6="http://schemas.microsoft.com/office/drawing/2016/5/12/chartex" xmlns:cx7="http://schemas.microsoft.com/office/drawing/2016/5/13/chartex" xmlns:cx8="http://schemas.microsoft.com/office/drawing/2016/5/14/chartex" xmlns:mc="http://schemas.openxmlformats.org/markup-compatibility/2006" xmlns:aink="http://schemas.microsoft.com/office/drawing/2016/ink" xmlns:am3d="http://schemas.microsoft.com/office/drawing/2017/model3d" xmlns:o="urn:schemas-microsoft-com:office:office" xmlns:oel="http://schemas.microsoft.com/office/2019/extlst" xmlns:r="http://schemas.openxmlformats.org/officeDocument/2006/relationships" xmlns:m="http://schemas.openxmlformats.org/officeDocument/2006/math" xmlns:v="urn:schemas-microsoft-com:vml" xmlns:wp14="http://schemas.microsoft.com/office/word/2010/wordprocessingDrawing" xmlns:wp="http://schemas.openxmlformats.org/drawingml/2006/wordprocessingDrawing" xmlns:w10="urn:schemas-microsoft-com:office:word" xmlns:w="http://schemas.openxmlformats.org/wordprocessingml/2006/main" xmlns:w14="http://schemas.microsoft.com/office/word/2010/wordml" xmlns:w15="http://schemas.microsoft.com/office/word/2012/wordml" xmlns:w16cex="http://schemas.microsoft.com/office/word/2018/wordml/cex" xmlns:w16cid="http://schemas.microsoft.com/office/word/2016/wordml/cid" xmlns:w16="http://schemas.microsoft.com/office/word/2018/wordml" xmlns:w16sdtdh="http://schemas.microsoft.com/office/word/2020/wordml/sdtdatahash" xmlns:w16se="http://schemas.microsoft.com/office/word/2015/wordml/symex" xmlns:wpg="http://schemas.microsoft.com/office/word/2010/wordprocessingGroup" xmlns:wpi="http://schemas.microsoft.com/office/word/2010/wordprocessingInk" xmlns:wne="http://schemas.microsoft.com/office/word/2006/wordml" xmlns:wps="http://schemas.microsoft.com/office/word/2010/wordprocessingShape" mc:Ignorable="w14 w15 w16se w16cid w16 w16cex w16sdtdh wp14">
+  <w:p>
+    <w:pPr>
+      <w:pStyle w:val="Footer"/>
+    </w:pPr>
+  </w:p>
+</w:ftr>
+</file>
+
+<file path=word/footer3.xml><?xml version="1.0" encoding="utf-8"?>
+<w:ftr xmlns:wpc="http://schemas.microsoft.com/office/word/2010/wordprocessingCanvas" xmlns:cx="http://schemas.microsoft.com/office/drawing/2014/chartex" xmlns:cx1="http://schemas.microsoft.com/office/drawing/2015/9/8/chartex" xmlns:cx2="http://schemas.microsoft.com/office/drawing/2015/10/21/chartex" xmlns:cx3="http://schemas.microsoft.com/office/drawing/2016/5/9/chartex" xmlns:cx4="http://schemas.microsoft.com/office/drawing/2016/5/10/chartex" xmlns:cx5="http://schemas.microsoft.com/office/drawing/2016/5/11/chartex" xmlns:cx6="http://schemas.microsoft.com/office/drawing/2016/5/12/chartex" xmlns:cx7="http://schemas.microsoft.com/office/drawing/2016/5/13/chartex" xmlns:cx8="http://schemas.microsoft.com/office/drawing/2016/5/14/chartex" xmlns:mc="http://schemas.openxmlformats.org/markup-compatibility/2006" xmlns:aink="http://schemas.microsoft.com/office/drawing/2016/ink" xmlns:am3d="http://schemas.microsoft.com/office/drawing/2017/model3d" xmlns:o="urn:schemas-microsoft-com:office:office" xmlns:oel="http://schemas.microsoft.com/office/2019/extlst" xmlns:r="http://schemas.openxmlformats.org/officeDocument/2006/relationships" xmlns:m="http://schemas.openxmlformats.org/officeDocument/2006/math" xmlns:v="urn:schemas-microsoft-com:vml" xmlns:wp14="http://schemas.microsoft.com/office/word/2010/wordprocessingDrawing" xmlns:wp="http://schemas.openxmlformats.org/drawingml/2006/wordprocessingDrawing" xmlns:w10="urn:schemas-microsoft-com:office:word" xmlns:w="http://schemas.openxmlformats.org/wordprocessingml/2006/main" xmlns:w14="http://schemas.microsoft.com/office/word/2010/wordml" xmlns:w15="http://schemas.microsoft.com/office/word/2012/wordml" xmlns:w16cex="http://schemas.microsoft.com/office/word/2018/wordml/cex" xmlns:w16cid="http://schemas.microsoft.com/office/word/2016/wordml/cid" xmlns:w16="http://schemas.microsoft.com/office/word/2018/wordml" xmlns:w16sdtdh="http://schemas.microsoft.com/office/word/2020/wordml/sdtdatahash" xmlns:w16se="http://schemas.microsoft.com/office/word/2015/wordml/symex" xmlns:wpg="http://schemas.microsoft.com/office/word/2010/wordprocessingGroup" xmlns:wpi="http://schemas.microsoft.com/office/word/2010/wordprocessingInk" xmlns:wne="http://schemas.microsoft.com/office/word/2006/wordml" xmlns:wps="http://schemas.microsoft.com/office/word/2010/wordprocessingShape" mc:Ignorable="w14 w15 w16se w16cid w16 w16cex w16sdtdh wp14">
+  <w:p>
+    <w:pPr>
+      <w:pStyle w:val="Footer"/>
+    </w:pPr>
+  </w:p>
+</w:ftr>
+</file>
+
+<file path=word/footnotes.xml><?xml version="1.0" encoding="utf-8"?>
+<w:footnotes xmlns:wpc="http://schemas.microsoft.com/office/word/2010/wordprocessingCanvas" xmlns:cx="http://schemas.microsoft.com/office/drawing/2014/chartex" xmlns:cx1="http://schemas.microsoft.com/office/drawing/2015/9/8/chartex" xmlns:cx2="http://schemas.microsoft.com/office/drawing/2015/10/21/chartex" xmlns:cx3="http://schemas.microsoft.com/office/drawing/2016/5/9/chartex" xmlns:cx4="http://schemas.microsoft.com/office/drawing/2016/5/10/chartex" xmlns:cx5="http://schemas.microsoft.com/office/drawing/2016/5/11/chartex" xmlns:cx6="http://schemas.microsoft.com/office/drawing/2016/5/12/chartex" xmlns:cx7="http://schemas.microsoft.com/office/drawing/2016/5/13/chartex" xmlns:cx8="http://schemas.microsoft.com/office/drawing/2016/5/14/chartex" xmlns:mc="http://schemas.openxmlformats.org/markup-compatibility/2006" xmlns:aink="http://schemas.microsoft.com/office/drawing/2016/ink" xmlns:am3d="http://schemas.microsoft.com/office/drawing/2017/model3d" xmlns:o="urn:schemas-microsoft-com:office:office" xmlns:oel="http://schemas.microsoft.com/office/2019/extlst" xmlns:r="http://schemas.openxmlformats.org/officeDocument/2006/relationships" xmlns:m="http://schemas.openxmlformats.org/officeDocument/2006/math" xmlns:v="urn:schemas-microsoft-com:vml" xmlns:wp14="http://schemas.microsoft.com/office/word/2010/wordprocessingDrawing" xmlns:wp="http://schemas.openxmlformats.org/drawingml/2006/wordprocessingDrawing" xmlns:w10="urn:schemas-microsoft-com:office:word" xmlns:w="http://schemas.openxmlformats.org/wordprocessingml/2006/main" xmlns:w14="http://schemas.microsoft.com/office/word/2010/wordml" xmlns:w15="http://schemas.microsoft.com/office/word/2012/wordml" xmlns:w16cex="http://schemas.microsoft.com/office/word/2018/wordml/cex" xmlns:w16cid="http://schemas.microsoft.com/office/word/2016/wordml/cid" xmlns:w16="http://schemas.microsoft.com/office/word/2018/wordml" xmlns:w16sdtdh="http://schemas.microsoft.com/office/word/2020/wordml/sdtdatahash" xmlns:w16se="http://schemas.microsoft.com/office/word/2015/wordml/symex" xmlns:wpg="http://schemas.microsoft.com/office/word/2010/wordprocessingGroup" xmlns:wpi="http://schemas.microsoft.com/office/word/2010/wordprocessingInk" xmlns:wne="http://schemas.microsoft.com/office/word/2006/wordml" xmlns:wps="http://schemas.microsoft.com/office/word/2010/wordprocessingShape" mc:Ignorable="w14 w15 w16se w16cid w16 w16cex w16sdtdh wp14">
+  <w:footnote w:type="separator" w:id="-1">
+    <w:p>
+      <w:pPr>
+        <w:spacing w:after="0" w:line="240" w:lineRule="auto"/>
+      </w:pPr>
+      <w:r>
+        <w:separator/>
+      </w:r>
+    </w:p>
+  </w:footnote>
+  <w:footnote w:type="continuationSeparator" w:id="0">
+    <w:p>
+      <w:pPr>
+        <w:spacing w:after="0" w:line="240" w:lineRule="auto"/>
+      </w:pPr>
+      <w:r>
+        <w:continuationSeparator/>
+      </w:r>
+    </w:p>
+  </w:footnote>
+</w:footnotes>
+</file>
+
+<file path=word/header1.xml><?xml version="1.0" encoding="utf-8"?>
+<w:hdr xmlns:wpc="http://schemas.microsoft.com/office/word/2010/wordprocessingCanvas" xmlns:cx="http://schemas.microsoft.com/office/drawing/2014/chartex" xmlns:cx1="http://schemas.microsoft.com/office/drawing/2015/9/8/chartex" xmlns:cx2="http://schemas.microsoft.com/office/drawing/2015/10/21/chartex" xmlns:cx3="http://schemas.microsoft.com/office/drawing/2016/5/9/chartex" xmlns:cx4="http://schemas.microsoft.com/office/drawing/2016/5/10/chartex" xmlns:cx5="http://schemas.microsoft.com/office/drawing/2016/5/11/chartex" xmlns:cx6="http://schemas.microsoft.com/office/drawing/2016/5/12/chartex" xmlns:cx7="http://schemas.microsoft.com/office/drawing/2016/5/13/chartex" xmlns:cx8="http://schemas.microsoft.com/office/drawing/2016/5/14/chartex" xmlns:mc="http://schemas.openxmlformats.org/markup-compatibility/2006" xmlns:aink="http://schemas.microsoft.com/office/drawing/2016/ink" xmlns:am3d="http://schemas.microsoft.com/office/drawing/2017/model3d" xmlns:o="urn:schemas-microsoft-com:office:office" xmlns:oel="http://schemas.microsoft.com/office/2019/extlst" xmlns:r="http://schemas.openxmlformats.org/officeDocument/2006/relationships" xmlns:m="http://schemas.openxmlformats.org/officeDocument/2006/math" xmlns:v="urn:schemas-microsoft-com:vml" xmlns:wp14="http://schemas.microsoft.com/office/word/2010/wordprocessingDrawing" xmlns:wp="http://schemas.openxmlformats.org/drawingml/2006/wordprocessingDrawing" xmlns:w10="urn:schemas-microsoft-com:office:word" xmlns:w="http://schemas.openxmlformats.org/wordprocessingml/2006/main" xmlns:w14="http://schemas.microsoft.com/office/word/2010/wordml" xmlns:w15="http://schemas.microsoft.com/office/word/2012/wordml" xmlns:w16cex="http://schemas.microsoft.com/office/word/2018/wordml/cex" xmlns:w16cid="http://schemas.microsoft.com/office/word/2016/wordml/cid" xmlns:w16="http://schemas.microsoft.com/office/word/2018/wordml" xmlns:w16sdtdh="http://schemas.microsoft.com/office/word/2020/wordml/sdtdatahash" xmlns:w16se="http://schemas.microsoft.com/office/word/2015/wordml/symex" xmlns:wpg="http://schemas.microsoft.com/office/word/2010/wordprocessingGroup" xmlns:wpi="http://schemas.microsoft.com/office/word/2010/wordprocessingInk" xmlns:wne="http://schemas.microsoft.com/office/word/2006/wordml" xmlns:wps="http://schemas.microsoft.com/office/word/2010/wordprocessingShape" mc:Ignorable="w14 w15 w16se w16cid w16 w16cex w16sdtdh wp14">
+  <w:p>
+    <w:pPr>
+      <w:pStyle w:val="Header"/>
+    </w:pPr>
+  </w:p>
+</w:hdr>
+</file>
+
+<file path=word/header2.xml><?xml version="1.0" encoding="utf-8"?>
+<w:hdr xmlns:wpc="http://schemas.microsoft.com/office/word/2010/wordprocessingCanvas" xmlns:cx="http://schemas.microsoft.com/office/drawing/2014/chartex" xmlns:cx1="http://schemas.microsoft.com/office/drawing/2015/9/8/chartex" xmlns:cx2="http://schemas.microsoft.com/office/drawing/2015/10/21/chartex" xmlns:cx3="http://schemas.microsoft.com/office/drawing/2016/5/9/chartex" xmlns:cx4="http://schemas.microsoft.com/office/drawing/2016/5/10/chartex" xmlns:cx5="http://schemas.microsoft.com/office/drawing/2016/5/11/chartex" xmlns:cx6="http://schemas.microsoft.com/office/drawing/2016/5/12/chartex" xmlns:cx7="http://schemas.microsoft.com/office/drawing/2016/5/13/chartex" xmlns:cx8="http://schemas.microsoft.com/office/drawing/2016/5/14/chartex" xmlns:mc="http://schemas.openxmlformats.org/markup-compatibility/2006" xmlns:aink="http://schemas.microsoft.com/office/drawing/2016/ink" xmlns:am3d="http://schemas.microsoft.com/office/drawing/2017/model3d" xmlns:o="urn:schemas-microsoft-com:office:office" xmlns:oel="http://schemas.microsoft.com/office/2019/extlst" xmlns:r="http://schemas.openxmlformats.org/officeDocument/2006/relationships" xmlns:m="http://schemas.openxmlformats.org/officeDocument/2006/math" xmlns:v="urn:schemas-microsoft-com:vml" xmlns:wp14="http://schemas.microsoft.com/office/word/2010/wordprocessingDrawing" xmlns:wp="http://schemas.openxmlformats.org/drawingml/2006/wordprocessingDrawing" xmlns:w10="urn:schemas-microsoft-com:office:word" xmlns:w="http://schemas.openxmlformats.org/wordprocessingml/2006/main" xmlns:w14="http://schemas.microsoft.com/office/word/2010/wordml" xmlns:w15="http://schemas.microsoft.com/office/word/2012/wordml" xmlns:w16cex="http://schemas.microsoft.com/office/word/2018/wordml/cex" xmlns:w16cid="http://schemas.microsoft.com/office/word/2016/wordml/cid" xmlns:w16="http://schemas.microsoft.com/office/word/2018/wordml" xmlns:w16sdtdh="http://schemas.microsoft.com/office/word/2020/wordml/sdtdatahash" xmlns:w16se="http://schemas.microsoft.com/office/word/2015/wordml/symex" xmlns:wpg="http://schemas.microsoft.com/office/word/2010/wordprocessingGroup" xmlns:wpi="http://schemas.microsoft.com/office/word/2010/wordprocessingInk" xmlns:wne="http://schemas.microsoft.com/office/word/2006/wordml" xmlns:wps="http://schemas.microsoft.com/office/word/2010/wordprocessingShape" mc:Ignorable="w14 w15 w16se w16cid w16 w16cex w16sdtdh wp14">
+  <w:p>
+    <w:pPr>
+      <w:pStyle w:val="Header"/>
+    </w:pPr>
+  </w:p>
+</w:hdr>
+</file>
+
+<file path=word/header3.xml><?xml version="1.0" encoding="utf-8"?>
+<w:hdr xmlns:wpc="http://schemas.microsoft.com/office/word/2010/wordprocessingCanvas" xmlns:cx="http://schemas.microsoft.com/office/drawing/2014/chartex" xmlns:cx1="http://schemas.microsoft.com/office/drawing/2015/9/8/chartex" xmlns:cx2="http://schemas.microsoft.com/office/drawing/2015/10/21/chartex" xmlns:cx3="http://schemas.microsoft.com/office/drawing/2016/5/9/chartex" xmlns:cx4="http://schemas.microsoft.com/office/drawing/2016/5/10/chartex" xmlns:cx5="http://schemas.microsoft.com/office/drawing/2016/5/11/chartex" xmlns:cx6="http://schemas.microsoft.com/office/drawing/2016/5/12/chartex" xmlns:cx7="http://schemas.microsoft.com/office/drawing/2016/5/13/chartex" xmlns:cx8="http://schemas.microsoft.com/office/drawing/2016/5/14/chartex" xmlns:mc="http://schemas.openxmlformats.org/markup-compatibility/2006" xmlns:aink="http://schemas.microsoft.com/office/drawing/2016/ink" xmlns:am3d="http://schemas.microsoft.com/office/drawing/2017/model3d" xmlns:o="urn:schemas-microsoft-com:office:office" xmlns:oel="http://schemas.microsoft.com/office/2019/extlst" xmlns:r="http://schemas.openxmlformats.org/officeDocument/2006/relationships" xmlns:m="http://schemas.openxmlformats.org/officeDocument/2006/math" xmlns:v="urn:schemas-microsoft-com:vml" xmlns:wp14="http://schemas.microsoft.com/office/word/2010/wordprocessingDrawing" xmlns:wp="http://schemas.openxmlformats.org/drawingml/2006/wordprocessingDrawing" xmlns:w10="urn:schemas-microsoft-com:office:word" xmlns:w="http://schemas.openxmlformats.org/wordprocessingml/2006/main" xmlns:w14="http://schemas.microsoft.com/office/word/2010/wordml" xmlns:w15="http://schemas.microsoft.com/office/word/2012/wordml" xmlns:w16cex="http://schemas.microsoft.com/office/word/2018/wordml/cex" xmlns:w16cid="http://schemas.microsoft.com/office/word/2016/wordml/cid" xmlns:w16="http://schemas.microsoft.com/office/word/2018/wordml" xmlns:w16sdtdh="http://schemas.microsoft.com/office/word/2020/wordml/sdtdatahash" xmlns:w16se="http://schemas.microsoft.com/office/word/2015/wordml/symex" xmlns:wpg="http://schemas.microsoft.com/office/word/2010/wordprocessingGroup" xmlns:wpi="http://schemas.microsoft.com/office/word/2010/wordprocessingInk" xmlns:wne="http://schemas.microsoft.com/office/word/2006/wordml" xmlns:wps="http://schemas.microsoft.com/office/word/2010/wordprocessingShape" mc:Ignorable="w14 w15 w16se w16cid w16 w16cex w16sdtdh wp14">
+  <w:p>
+    <w:pPr>
+      <w:pStyle w:val="Header"/>
+    </w:pPr>
+  </w:p>
+</w:hdr>
+</file>
+
+<file path=word/numbering.xml><?xml version="1.0" encoding="utf-8"?>
+<w:numbering xmlns:wpc="http://schemas.microsoft.com/office/word/2010/wordprocessingCanvas" xmlns:cx="http://schemas.microsoft.com/office/drawing/2014/chartex" xmlns:cx1="http://schemas.microsoft.com/office/drawing/2015/9/8/chartex" xmlns:cx2="http://schemas.microsoft.com/office/drawing/2015/10/21/chartex" xmlns:cx3="http://schemas.microsoft.com/office/drawing/2016/5/9/chartex" xmlns:cx4="http://schemas.microsoft.com/office/drawing/2016/5/10/chartex" xmlns:cx5="http://schemas.microsoft.com/office/drawing/2016/5/11/chartex" xmlns:cx6="http://schemas.microsoft.com/office/drawing/2016/5/12/chartex" xmlns:cx7="http://schemas.microsoft.com/office/drawing/2016/5/13/chartex" xmlns:cx8="http://schemas.microsoft.com/office/drawing/2016/5/14/chartex" xmlns:mc="http://schemas.openxmlformats.org/markup-compatibility/2006" xmlns:aink="http://schemas.microsoft.com/office/drawing/2016/ink" xmlns:am3d="http://schemas.microsoft.com/office/drawing/2017/model3d" xmlns:o="urn:schemas-microsoft-com:office:office" xmlns:oel="http://schemas.microsoft.com/office/2019/extlst" xmlns:r="http://schemas.openxmlformats.org/officeDocument/2006/relationships" xmlns:m="http://schemas.openxmlformats.org/officeDocument/2006/math" xmlns:v="urn:schemas-microsoft-com:vml" xmlns:wp14="http://schemas.microsoft.com/office/word/2010/wordprocessingDrawing" xmlns:wp="http://schemas.openxmlformats.org/drawingml/2006/wordprocessingDrawing" xmlns:w10="urn:schemas-microsoft-com:office:word" xmlns:w="http://schemas.openxmlformats.org/wordprocessingml/2006/main" xmlns:w14="http://schemas.microsoft.com/office/word/2010/wordml" xmlns:w15="http://schemas.microsoft.com/office/word/2012/wordml" xmlns:w16cex="http://schemas.microsoft.com/office/word/2018/wordml/cex" xmlns:w16cid="http://schemas.microsoft.com/office/word/2016/wordml/cid" xmlns:w16="http://schemas.microsoft.com/office/word/2018/wordml" xmlns:w16sdtdh="http://schemas.microsoft.com/office/word/2020/wordml/sdtdatahash" xmlns:w16se="http://schemas.microsoft.com/office/word/2015/wordml/symex" xmlns:wpg="http://schemas.microsoft.com/office/word/2010/wordprocessingGroup" xmlns:wpi="http://schemas.microsoft.com/office/word/2010/wordprocessingInk" xmlns:wne="http://schemas.microsoft.com/office/word/2006/wordml" xmlns:wps="http://schemas.microsoft.com/office/word/2010/wordprocessingShape" mc:Ignorable="w14 w15 w16se w16cid w16 w16cex w16sdtdh wp14">
+  <w:abstractNum w:abstractNumId="0" w15:restartNumberingAfterBreak="0">
+    <w:nsid w:val="1482775B"/>
+    <w:multiLevelType w:val="multilevel"/>
+    <w:tmpl w:val="0EBA3C40"/>
+    <w:lvl w:ilvl="0">
+      <w:start w:val="1"/>
+      <w:numFmt w:val="decimal"/>
+      <w:pStyle w:val="Heading1"/>
+      <w:lvlText w:val="%1"/>
+      <w:lvlJc w:val="left"/>
+      <w:pPr>
+        <w:ind w:left="432" w:hanging="432"/>
+      </w:pPr>
+    </w:lvl>
+    <w:lvl w:ilvl="1">
+      <w:start w:val="1"/>
+      <w:numFmt w:val="decimal"/>
+      <w:pStyle w:val="Heading2"/>
+      <w:lvlText w:val="%1.%2"/>
+      <w:lvlJc w:val="left"/>
+      <w:pPr>
+        <w:ind w:left="576" w:hanging="576"/>
+      </w:pPr>
+    </w:lvl>
+    <w:lvl w:ilvl="2">
+      <w:start w:val="1"/>
+      <w:numFmt w:val="decimal"/>
+      <w:pStyle w:val="Heading3"/>
+      <w:lvlText w:val="%1.%2.%3"/>
+      <w:lvlJc w:val="left"/>
+      <w:pPr>
+        <w:ind w:left="720" w:hanging="720"/>
+      </w:pPr>
+    </w:lvl>
+    <w:lvl w:ilvl="3">
+      <w:start w:val="1"/>
+      <w:numFmt w:val="decimal"/>
+      <w:pStyle w:val="Heading4"/>
+      <w:lvlText w:val="%1.%2.%3.%4"/>
+      <w:lvlJc w:val="left"/>
+      <w:pPr>
+        <w:ind w:left="864" w:hanging="864"/>
+      </w:pPr>
+    </w:lvl>
+    <w:lvl w:ilvl="4">
+      <w:start w:val="1"/>
+      <w:numFmt w:val="decimal"/>
+      <w:pStyle w:val="Heading5"/>
+      <w:lvlText w:val="%1.%2.%3.%4.%5"/>
+      <w:lvlJc w:val="left"/>
+      <w:pPr>
+        <w:ind w:left="1008" w:hanging="1008"/>
+      </w:pPr>
+    </w:lvl>
+    <w:lvl w:ilvl="5">
+      <w:start w:val="1"/>
+      <w:numFmt w:val="decimal"/>
+      <w:pStyle w:val="Heading6"/>
+      <w:lvlText w:val="%1.%2.%3.%4.%5.%6"/>
+      <w:lvlJc w:val="left"/>
+      <w:pPr>
+        <w:ind w:left="1152" w:hanging="1152"/>
+      </w:pPr>
+    </w:lvl>
+    <w:lvl w:ilvl="6">
+      <w:start w:val="1"/>
+      <w:numFmt w:val="decimal"/>
+      <w:pStyle w:val="Heading7"/>
+      <w:lvlText w:val="%1.%2.%3.%4.%5.%6.%7"/>
+      <w:lvlJc w:val="left"/>
+      <w:pPr>
+        <w:ind w:left="1296" w:hanging="1296"/>
+      </w:pPr>
+    </w:lvl>
+    <w:lvl w:ilvl="7">
+      <w:start w:val="1"/>
+      <w:numFmt w:val="decimal"/>
+      <w:pStyle w:val="Heading8"/>
+      <w:lvlText w:val="%1.%2.%3.%4.%5.%6.%7.%8"/>
+      <w:lvlJc w:val="left"/>
+      <w:pPr>
+        <w:ind w:left="1440" w:hanging="1440"/>
+      </w:pPr>
+    </w:lvl>
+    <w:lvl w:ilvl="8">
+      <w:start w:val="1"/>
+      <w:numFmt w:val="decimal"/>
+      <w:pStyle w:val="Heading9"/>
+      <w:lvlText w:val="%1.%2.%3.%4.%5.%6.%7.%8.%9"/>
+      <w:lvlJc w:val="left"/>
+      <w:pPr>
+        <w:ind w:left="1584" w:hanging="1584"/>
+      </w:pPr>
+    </w:lvl>
+  </w:abstractNum>
+  <w:num w:numId="1" w16cid:durableId="140852061">
+    <w:abstractNumId w:val="0"/>
+  </w:num>
+  <w:num w:numId="2" w16cid:durableId="1897546111">
+    <w:abstractNumId w:val="0"/>
+  </w:num>
+  <w:num w:numId="3" w16cid:durableId="1037587752">
+    <w:abstractNumId w:val="0"/>
+  </w:num>
+  <w:num w:numId="4" w16cid:durableId="1104030819">
+    <w:abstractNumId w:val="0"/>
+  </w:num>
+  <w:num w:numId="5" w16cid:durableId="987514089">
+    <w:abstractNumId w:val="0"/>
+  </w:num>
+  <w:num w:numId="6" w16cid:durableId="867260290">
+    <w:abstractNumId w:val="0"/>
+  </w:num>
+  <w:num w:numId="7" w16cid:durableId="909383340">
+    <w:abstractNumId w:val="0"/>
+  </w:num>
+  <w:num w:numId="8" w16cid:durableId="2032798588">
+    <w:abstractNumId w:val="0"/>
+  </w:num>
+  <w:num w:numId="9" w16cid:durableId="506987597">
+    <w:abstractNumId w:val="0"/>
+  </w:num>
+  <w:num w:numId="10" w16cid:durableId="560021276">
+    <w:abstractNumId w:val="0"/>
+  </w:num>
+</w:numbering>
+</file>
+
 <file path=word/styles.xml><?xml version="1.0" encoding="utf-8"?>
 <w:styles xmlns:mc="http://schemas.openxmlformats.org/markup-compatibility/2006" xmlns:r="http://schemas.openxmlformats.org/officeDocument/2006/relationships" xmlns:w="http://schemas.openxmlformats.org/wordprocessingml/2006/main" xmlns:w14="http://schemas.microsoft.com/office/word/2010/wordml" xmlns:w15="http://schemas.microsoft.com/office/word/2012/wordml" xmlns:w16cex="http://schemas.microsoft.com/office/word/2018/wordml/cex" xmlns:w16cid="http://schemas.microsoft.com/office/word/2016/wordml/cid" xmlns:w16="http://schemas.microsoft.com/office/word/2018/wordml" xmlns:w16sdtdh="http://schemas.microsoft.com/office/word/2020/wordml/sdtdatahash" xmlns:w16se="http://schemas.microsoft.com/office/word/2015/wordml/symex" mc:Ignorable="w14 w15 w16se w16cid w16 w16cex w16sdtdh">
   <w:docDefaults>
     <w:rPrDefault>
       <w:rPr>
-        <w:rFonts w:asciiTheme="minorHAnsi" w:eastAsiaTheme="minorHAnsi" w:hAnsiTheme="minorHAnsi" w:cstheme="minorBidi"/>
-        <w:kern w:val="2"/>
+        <w:rFonts w:asciiTheme="minorHAnsi" w:eastAsiaTheme="minorEastAsia" w:hAnsiTheme="minorHAnsi" w:cstheme="minorBidi"/>
         <w:sz w:val="22"/>
         <w:szCs w:val="22"/>
         <w:lang w:val="en-IN" w:eastAsia="en-US" w:bidi="ar-SA"/>
-        <w14:ligatures w14:val="standardContextual"/>
       </w:rPr>
     </w:rPrDefault>
     <w:pPrDefault>
@@ -307,7 +540,7 @@
     </w:pPrDefault>
   </w:docDefaults>
   <w:latentStyles w:defLockedState="0" w:defUIPriority="99" w:defSemiHidden="0" w:defUnhideWhenUsed="0" w:defQFormat="0" w:count="376">
-    <w:lsdException w:name="Normal" w:uiPriority="1" w:qFormat="1"/>
+    <w:lsdException w:name="Normal" w:uiPriority="0" w:qFormat="1"/>
     <w:lsdException w:name="heading 1" w:uiPriority="9" w:qFormat="1"/>
     <w:lsdException w:name="heading 2" w:semiHidden="1" w:uiPriority="9" w:unhideWhenUsed="1" w:qFormat="1"/>
     <w:lsdException w:name="heading 3" w:semiHidden="1" w:uiPriority="9" w:unhideWhenUsed="1" w:qFormat="1"/>
@@ -686,19 +919,8 @@
   </w:latentStyles>
   <w:style w:type="paragraph" w:default="1" w:styleId="Normal">
     <w:name w:val="Normal"/>
-    <w:uiPriority w:val="1"/>
-    <w:qFormat/>
-    <w:rsid w:val="0067011C"/>
-    <w:pPr>
-      <w:spacing w:after="200" w:line="240" w:lineRule="auto"/>
-    </w:pPr>
-    <w:rPr>
-      <w:rFonts w:eastAsiaTheme="minorEastAsia"/>
-      <w:kern w:val="0"/>
-      <w:szCs w:val="20"/>
-      <w:lang w:eastAsia="en-IN"/>
-      <w14:ligatures w14:val="none"/>
-    </w:rPr>
+    <w:qFormat/>
+    <w:rsid w:val="007A4DDE"/>
   </w:style>
   <w:style w:type="paragraph" w:styleId="Heading1">
     <w:name w:val="heading 1"/>
@@ -707,18 +929,27 @@
     <w:link w:val="Heading1Char"/>
     <w:uiPriority w:val="9"/>
     <w:qFormat/>
-    <w:rsid w:val="00E75105"/>
+    <w:rsid w:val="007A4DDE"/>
     <w:pPr>
       <w:keepNext/>
       <w:keepLines/>
-      <w:spacing w:before="240" w:after="0"/>
+      <w:numPr>
+        <w:numId w:val="10"/>
+      </w:numPr>
+      <w:pBdr>
+        <w:bottom w:val="single" w:sz="4" w:space="1" w:color="595959" w:themeColor="text1" w:themeTint="A6"/>
+      </w:pBdr>
+      <w:spacing w:before="360"/>
       <w:outlineLvl w:val="0"/>
     </w:pPr>
     <w:rPr>
       <w:rFonts w:asciiTheme="majorHAnsi" w:eastAsiaTheme="majorEastAsia" w:hAnsiTheme="majorHAnsi" w:cstheme="majorBidi"/>
-      <w:color w:val="2F5496" w:themeColor="accent1" w:themeShade="BF"/>
-      <w:sz w:val="32"/>
-      <w:szCs w:val="32"/>
+      <w:b/>
+      <w:bCs/>
+      <w:smallCaps/>
+      <w:color w:val="000000" w:themeColor="text1"/>
+      <w:sz w:val="36"/>
+      <w:szCs w:val="36"/>
     </w:rPr>
   </w:style>
   <w:style w:type="paragraph" w:styleId="Heading2">
@@ -729,18 +960,216 @@
     <w:uiPriority w:val="9"/>
     <w:unhideWhenUsed/>
     <w:qFormat/>
-    <w:rsid w:val="00E75105"/>
+    <w:rsid w:val="007A4DDE"/>
     <w:pPr>
       <w:keepNext/>
       <w:keepLines/>
-      <w:spacing w:before="40" w:after="0"/>
+      <w:numPr>
+        <w:ilvl w:val="1"/>
+        <w:numId w:val="10"/>
+      </w:numPr>
+      <w:spacing w:before="360" w:after="0"/>
       <w:outlineLvl w:val="1"/>
     </w:pPr>
     <w:rPr>
       <w:rFonts w:asciiTheme="majorHAnsi" w:eastAsiaTheme="majorEastAsia" w:hAnsiTheme="majorHAnsi" w:cstheme="majorBidi"/>
-      <w:color w:val="2F5496" w:themeColor="accent1" w:themeShade="BF"/>
-      <w:sz w:val="26"/>
-      <w:szCs w:val="26"/>
+      <w:b/>
+      <w:bCs/>
+      <w:smallCaps/>
+      <w:color w:val="000000" w:themeColor="text1"/>
+      <w:sz w:val="28"/>
+      <w:szCs w:val="28"/>
+    </w:rPr>
+  </w:style>
+  <w:style w:type="paragraph" w:styleId="Heading3">
+    <w:name w:val="heading 3"/>
+    <w:basedOn w:val="Normal"/>
+    <w:next w:val="Normal"/>
+    <w:link w:val="Heading3Char"/>
+    <w:uiPriority w:val="9"/>
+    <w:semiHidden/>
+    <w:unhideWhenUsed/>
+    <w:qFormat/>
+    <w:rsid w:val="007A4DDE"/>
+    <w:pPr>
+      <w:keepNext/>
+      <w:keepLines/>
+      <w:numPr>
+        <w:ilvl w:val="2"/>
+        <w:numId w:val="10"/>
+      </w:numPr>
+      <w:spacing w:before="200" w:after="0"/>
+      <w:outlineLvl w:val="2"/>
+    </w:pPr>
+    <w:rPr>
+      <w:rFonts w:asciiTheme="majorHAnsi" w:eastAsiaTheme="majorEastAsia" w:hAnsiTheme="majorHAnsi" w:cstheme="majorBidi"/>
+      <w:b/>
+      <w:bCs/>
+      <w:color w:val="000000" w:themeColor="text1"/>
+    </w:rPr>
+  </w:style>
+  <w:style w:type="paragraph" w:styleId="Heading4">
+    <w:name w:val="heading 4"/>
+    <w:basedOn w:val="Normal"/>
+    <w:next w:val="Normal"/>
+    <w:link w:val="Heading4Char"/>
+    <w:uiPriority w:val="9"/>
+    <w:semiHidden/>
+    <w:unhideWhenUsed/>
+    <w:qFormat/>
+    <w:rsid w:val="007A4DDE"/>
+    <w:pPr>
+      <w:keepNext/>
+      <w:keepLines/>
+      <w:numPr>
+        <w:ilvl w:val="3"/>
+        <w:numId w:val="10"/>
+      </w:numPr>
+      <w:spacing w:before="200" w:after="0"/>
+      <w:outlineLvl w:val="3"/>
+    </w:pPr>
+    <w:rPr>
+      <w:rFonts w:asciiTheme="majorHAnsi" w:eastAsiaTheme="majorEastAsia" w:hAnsiTheme="majorHAnsi" w:cstheme="majorBidi"/>
+      <w:b/>
+      <w:bCs/>
+      <w:i/>
+      <w:iCs/>
+      <w:color w:val="000000" w:themeColor="text1"/>
+    </w:rPr>
+  </w:style>
+  <w:style w:type="paragraph" w:styleId="Heading5">
+    <w:name w:val="heading 5"/>
+    <w:basedOn w:val="Normal"/>
+    <w:next w:val="Normal"/>
+    <w:link w:val="Heading5Char"/>
+    <w:uiPriority w:val="9"/>
+    <w:semiHidden/>
+    <w:unhideWhenUsed/>
+    <w:qFormat/>
+    <w:rsid w:val="007A4DDE"/>
+    <w:pPr>
+      <w:keepNext/>
+      <w:keepLines/>
+      <w:numPr>
+        <w:ilvl w:val="4"/>
+        <w:numId w:val="10"/>
+      </w:numPr>
+      <w:spacing w:before="200" w:after="0"/>
+      <w:outlineLvl w:val="4"/>
+    </w:pPr>
+    <w:rPr>
+      <w:rFonts w:asciiTheme="majorHAnsi" w:eastAsiaTheme="majorEastAsia" w:hAnsiTheme="majorHAnsi" w:cstheme="majorBidi"/>
+      <w:color w:val="323E4F" w:themeColor="text2" w:themeShade="BF"/>
+    </w:rPr>
+  </w:style>
+  <w:style w:type="paragraph" w:styleId="Heading6">
+    <w:name w:val="heading 6"/>
+    <w:basedOn w:val="Normal"/>
+    <w:next w:val="Normal"/>
+    <w:link w:val="Heading6Char"/>
+    <w:uiPriority w:val="9"/>
+    <w:semiHidden/>
+    <w:unhideWhenUsed/>
+    <w:qFormat/>
+    <w:rsid w:val="007A4DDE"/>
+    <w:pPr>
+      <w:keepNext/>
+      <w:keepLines/>
+      <w:numPr>
+        <w:ilvl w:val="5"/>
+        <w:numId w:val="10"/>
+      </w:numPr>
+      <w:spacing w:before="200" w:after="0"/>
+      <w:outlineLvl w:val="5"/>
+    </w:pPr>
+    <w:rPr>
+      <w:rFonts w:asciiTheme="majorHAnsi" w:eastAsiaTheme="majorEastAsia" w:hAnsiTheme="majorHAnsi" w:cstheme="majorBidi"/>
+      <w:i/>
+      <w:iCs/>
+      <w:color w:val="323E4F" w:themeColor="text2" w:themeShade="BF"/>
+    </w:rPr>
+  </w:style>
+  <w:style w:type="paragraph" w:styleId="Heading7">
+    <w:name w:val="heading 7"/>
+    <w:basedOn w:val="Normal"/>
+    <w:next w:val="Normal"/>
+    <w:link w:val="Heading7Char"/>
+    <w:uiPriority w:val="9"/>
+    <w:semiHidden/>
+    <w:unhideWhenUsed/>
+    <w:qFormat/>
+    <w:rsid w:val="007A4DDE"/>
+    <w:pPr>
+      <w:keepNext/>
+      <w:keepLines/>
+      <w:numPr>
+        <w:ilvl w:val="6"/>
+        <w:numId w:val="10"/>
+      </w:numPr>
+      <w:spacing w:before="200" w:after="0"/>
+      <w:outlineLvl w:val="6"/>
+    </w:pPr>
+    <w:rPr>
+      <w:rFonts w:asciiTheme="majorHAnsi" w:eastAsiaTheme="majorEastAsia" w:hAnsiTheme="majorHAnsi" w:cstheme="majorBidi"/>
+      <w:i/>
+      <w:iCs/>
+      <w:color w:val="404040" w:themeColor="text1" w:themeTint="BF"/>
+    </w:rPr>
+  </w:style>
+  <w:style w:type="paragraph" w:styleId="Heading8">
+    <w:name w:val="heading 8"/>
+    <w:basedOn w:val="Normal"/>
+    <w:next w:val="Normal"/>
+    <w:link w:val="Heading8Char"/>
+    <w:uiPriority w:val="9"/>
+    <w:semiHidden/>
+    <w:unhideWhenUsed/>
+    <w:qFormat/>
+    <w:rsid w:val="007A4DDE"/>
+    <w:pPr>
+      <w:keepNext/>
+      <w:keepLines/>
+      <w:numPr>
+        <w:ilvl w:val="7"/>
+        <w:numId w:val="10"/>
+      </w:numPr>
+      <w:spacing w:before="200" w:after="0"/>
+      <w:outlineLvl w:val="7"/>
+    </w:pPr>
+    <w:rPr>
+      <w:rFonts w:asciiTheme="majorHAnsi" w:eastAsiaTheme="majorEastAsia" w:hAnsiTheme="majorHAnsi" w:cstheme="majorBidi"/>
+      <w:color w:val="404040" w:themeColor="text1" w:themeTint="BF"/>
+      <w:sz w:val="20"/>
+      <w:szCs w:val="20"/>
+    </w:rPr>
+  </w:style>
+  <w:style w:type="paragraph" w:styleId="Heading9">
+    <w:name w:val="heading 9"/>
+    <w:basedOn w:val="Normal"/>
+    <w:next w:val="Normal"/>
+    <w:link w:val="Heading9Char"/>
+    <w:uiPriority w:val="9"/>
+    <w:semiHidden/>
+    <w:unhideWhenUsed/>
+    <w:qFormat/>
+    <w:rsid w:val="007A4DDE"/>
+    <w:pPr>
+      <w:keepNext/>
+      <w:keepLines/>
+      <w:numPr>
+        <w:ilvl w:val="8"/>
+        <w:numId w:val="10"/>
+      </w:numPr>
+      <w:spacing w:before="200" w:after="0"/>
+      <w:outlineLvl w:val="8"/>
+    </w:pPr>
+    <w:rPr>
+      <w:rFonts w:asciiTheme="majorHAnsi" w:eastAsiaTheme="majorEastAsia" w:hAnsiTheme="majorHAnsi" w:cstheme="majorBidi"/>
+      <w:i/>
+      <w:iCs/>
+      <w:color w:val="404040" w:themeColor="text1" w:themeTint="BF"/>
+      <w:sz w:val="20"/>
+      <w:szCs w:val="20"/>
     </w:rPr>
   </w:style>
   <w:style w:type="character" w:default="1" w:styleId="DefaultParagraphFont">
@@ -775,56 +1204,56 @@
     <w:basedOn w:val="DefaultParagraphFont"/>
     <w:link w:val="Heading1"/>
     <w:uiPriority w:val="9"/>
-    <w:rsid w:val="00E75105"/>
+    <w:rsid w:val="007A4DDE"/>
     <w:rPr>
       <w:rFonts w:asciiTheme="majorHAnsi" w:eastAsiaTheme="majorEastAsia" w:hAnsiTheme="majorHAnsi" w:cstheme="majorBidi"/>
-      <w:color w:val="2F5496" w:themeColor="accent1" w:themeShade="BF"/>
-      <w:kern w:val="0"/>
-      <w:sz w:val="32"/>
-      <w:szCs w:val="32"/>
-      <w:lang w:eastAsia="en-IN"/>
-      <w14:ligatures w14:val="none"/>
-    </w:rPr>
-  </w:style>
-  <w:style w:type="character" w:customStyle="1" w:styleId="Heading2Char">
-    <w:name w:val="Heading 2 Char"/>
-    <w:basedOn w:val="DefaultParagraphFont"/>
-    <w:link w:val="Heading2"/>
-    <w:uiPriority w:val="9"/>
-    <w:rsid w:val="00E75105"/>
-    <w:rPr>
-      <w:rFonts w:asciiTheme="majorHAnsi" w:eastAsiaTheme="majorEastAsia" w:hAnsiTheme="majorHAnsi" w:cstheme="majorBidi"/>
-      <w:color w:val="2F5496" w:themeColor="accent1" w:themeShade="BF"/>
-      <w:kern w:val="0"/>
-      <w:sz w:val="26"/>
-      <w:szCs w:val="26"/>
-      <w:lang w:eastAsia="en-IN"/>
-      <w14:ligatures w14:val="none"/>
-    </w:rPr>
-  </w:style>
-  <w:style w:type="character" w:styleId="SubtleReference">
-    <w:name w:val="Subtle Reference"/>
-    <w:basedOn w:val="DefaultParagraphFont"/>
-    <w:uiPriority w:val="31"/>
-    <w:qFormat/>
-    <w:rsid w:val="00E75105"/>
-    <w:rPr>
-      <w:smallCaps/>
-      <w:color w:val="5A5A5A" w:themeColor="text1" w:themeTint="A5"/>
-    </w:rPr>
-  </w:style>
-  <w:style w:type="character" w:styleId="IntenseReference">
-    <w:name w:val="Intense Reference"/>
-    <w:basedOn w:val="DefaultParagraphFont"/>
-    <w:uiPriority w:val="32"/>
-    <w:qFormat/>
-    <w:rsid w:val="00E75105"/>
-    <w:rPr>
       <w:b/>
       <w:bCs/>
       <w:smallCaps/>
-      <w:color w:val="4472C4" w:themeColor="accent1"/>
-      <w:spacing w:val="5"/>
+      <w:color w:val="000000" w:themeColor="text1"/>
+      <w:sz w:val="36"/>
+      <w:szCs w:val="36"/>
+    </w:rPr>
+  </w:style>
+  <w:style w:type="character" w:customStyle="1" w:styleId="Heading2Char">
+    <w:name w:val="Heading 2 Char"/>
+    <w:basedOn w:val="DefaultParagraphFont"/>
+    <w:link w:val="Heading2"/>
+    <w:uiPriority w:val="9"/>
+    <w:rsid w:val="007A4DDE"/>
+    <w:rPr>
+      <w:rFonts w:asciiTheme="majorHAnsi" w:eastAsiaTheme="majorEastAsia" w:hAnsiTheme="majorHAnsi" w:cstheme="majorBidi"/>
+      <w:b/>
+      <w:bCs/>
+      <w:smallCaps/>
+      <w:color w:val="000000" w:themeColor="text1"/>
+      <w:sz w:val="28"/>
+      <w:szCs w:val="28"/>
+    </w:rPr>
+  </w:style>
+  <w:style w:type="character" w:styleId="SubtleReference">
+    <w:name w:val="Subtle Reference"/>
+    <w:basedOn w:val="DefaultParagraphFont"/>
+    <w:uiPriority w:val="31"/>
+    <w:qFormat/>
+    <w:rsid w:val="007A4DDE"/>
+    <w:rPr>
+      <w:smallCaps/>
+      <w:color w:val="404040" w:themeColor="text1" w:themeTint="BF"/>
+      <w:u w:val="single" w:color="7F7F7F" w:themeColor="text1" w:themeTint="80"/>
+    </w:rPr>
+  </w:style>
+  <w:style w:type="character" w:styleId="IntenseReference">
+    <w:name w:val="Intense Reference"/>
+    <w:basedOn w:val="DefaultParagraphFont"/>
+    <w:uiPriority w:val="32"/>
+    <w:qFormat/>
+    <w:rsid w:val="007A4DDE"/>
+    <w:rPr>
+      <w:b/>
+      <w:bCs/>
+      <w:smallCaps/>
+      <w:u w:val="single"/>
     </w:rPr>
   </w:style>
   <w:style w:type="character" w:styleId="BookTitle">
@@ -832,13 +1261,411 @@
     <w:basedOn w:val="DefaultParagraphFont"/>
     <w:uiPriority w:val="33"/>
     <w:qFormat/>
-    <w:rsid w:val="00E75105"/>
-    <w:rPr>
+    <w:rsid w:val="007A4DDE"/>
+    <w:rPr>
+      <w:b w:val="0"/>
+      <w:bCs w:val="0"/>
+      <w:smallCaps/>
+      <w:spacing w:val="5"/>
+    </w:rPr>
+  </w:style>
+  <w:style w:type="character" w:customStyle="1" w:styleId="Heading3Char">
+    <w:name w:val="Heading 3 Char"/>
+    <w:basedOn w:val="DefaultParagraphFont"/>
+    <w:link w:val="Heading3"/>
+    <w:uiPriority w:val="9"/>
+    <w:semiHidden/>
+    <w:rsid w:val="007A4DDE"/>
+    <w:rPr>
+      <w:rFonts w:asciiTheme="majorHAnsi" w:eastAsiaTheme="majorEastAsia" w:hAnsiTheme="majorHAnsi" w:cstheme="majorBidi"/>
+      <w:b/>
+      <w:bCs/>
+      <w:color w:val="000000" w:themeColor="text1"/>
+    </w:rPr>
+  </w:style>
+  <w:style w:type="character" w:customStyle="1" w:styleId="Heading4Char">
+    <w:name w:val="Heading 4 Char"/>
+    <w:basedOn w:val="DefaultParagraphFont"/>
+    <w:link w:val="Heading4"/>
+    <w:uiPriority w:val="9"/>
+    <w:semiHidden/>
+    <w:rsid w:val="007A4DDE"/>
+    <w:rPr>
+      <w:rFonts w:asciiTheme="majorHAnsi" w:eastAsiaTheme="majorEastAsia" w:hAnsiTheme="majorHAnsi" w:cstheme="majorBidi"/>
       <w:b/>
       <w:bCs/>
       <w:i/>
       <w:iCs/>
-      <w:spacing w:val="5"/>
+      <w:color w:val="000000" w:themeColor="text1"/>
+    </w:rPr>
+  </w:style>
+  <w:style w:type="character" w:customStyle="1" w:styleId="Heading5Char">
+    <w:name w:val="Heading 5 Char"/>
+    <w:basedOn w:val="DefaultParagraphFont"/>
+    <w:link w:val="Heading5"/>
+    <w:uiPriority w:val="9"/>
+    <w:semiHidden/>
+    <w:rsid w:val="007A4DDE"/>
+    <w:rPr>
+      <w:rFonts w:asciiTheme="majorHAnsi" w:eastAsiaTheme="majorEastAsia" w:hAnsiTheme="majorHAnsi" w:cstheme="majorBidi"/>
+      <w:color w:val="323E4F" w:themeColor="text2" w:themeShade="BF"/>
+    </w:rPr>
+  </w:style>
+  <w:style w:type="character" w:customStyle="1" w:styleId="Heading6Char">
+    <w:name w:val="Heading 6 Char"/>
+    <w:basedOn w:val="DefaultParagraphFont"/>
+    <w:link w:val="Heading6"/>
+    <w:uiPriority w:val="9"/>
+    <w:semiHidden/>
+    <w:rsid w:val="007A4DDE"/>
+    <w:rPr>
+      <w:rFonts w:asciiTheme="majorHAnsi" w:eastAsiaTheme="majorEastAsia" w:hAnsiTheme="majorHAnsi" w:cstheme="majorBidi"/>
+      <w:i/>
+      <w:iCs/>
+      <w:color w:val="323E4F" w:themeColor="text2" w:themeShade="BF"/>
+    </w:rPr>
+  </w:style>
+  <w:style w:type="character" w:customStyle="1" w:styleId="Heading7Char">
+    <w:name w:val="Heading 7 Char"/>
+    <w:basedOn w:val="DefaultParagraphFont"/>
+    <w:link w:val="Heading7"/>
+    <w:uiPriority w:val="9"/>
+    <w:semiHidden/>
+    <w:rsid w:val="007A4DDE"/>
+    <w:rPr>
+      <w:rFonts w:asciiTheme="majorHAnsi" w:eastAsiaTheme="majorEastAsia" w:hAnsiTheme="majorHAnsi" w:cstheme="majorBidi"/>
+      <w:i/>
+      <w:iCs/>
+      <w:color w:val="404040" w:themeColor="text1" w:themeTint="BF"/>
+    </w:rPr>
+  </w:style>
+  <w:style w:type="character" w:customStyle="1" w:styleId="Heading8Char">
+    <w:name w:val="Heading 8 Char"/>
+    <w:basedOn w:val="DefaultParagraphFont"/>
+    <w:link w:val="Heading8"/>
+    <w:uiPriority w:val="9"/>
+    <w:semiHidden/>
+    <w:rsid w:val="007A4DDE"/>
+    <w:rPr>
+      <w:rFonts w:asciiTheme="majorHAnsi" w:eastAsiaTheme="majorEastAsia" w:hAnsiTheme="majorHAnsi" w:cstheme="majorBidi"/>
+      <w:color w:val="404040" w:themeColor="text1" w:themeTint="BF"/>
+      <w:sz w:val="20"/>
+      <w:szCs w:val="20"/>
+    </w:rPr>
+  </w:style>
+  <w:style w:type="character" w:customStyle="1" w:styleId="Heading9Char">
+    <w:name w:val="Heading 9 Char"/>
+    <w:basedOn w:val="DefaultParagraphFont"/>
+    <w:link w:val="Heading9"/>
+    <w:uiPriority w:val="9"/>
+    <w:semiHidden/>
+    <w:rsid w:val="007A4DDE"/>
+    <w:rPr>
+      <w:rFonts w:asciiTheme="majorHAnsi" w:eastAsiaTheme="majorEastAsia" w:hAnsiTheme="majorHAnsi" w:cstheme="majorBidi"/>
+      <w:i/>
+      <w:iCs/>
+      <w:color w:val="404040" w:themeColor="text1" w:themeTint="BF"/>
+      <w:sz w:val="20"/>
+      <w:szCs w:val="20"/>
+    </w:rPr>
+  </w:style>
+  <w:style w:type="paragraph" w:styleId="Caption">
+    <w:name w:val="caption"/>
+    <w:basedOn w:val="Normal"/>
+    <w:next w:val="Normal"/>
+    <w:uiPriority w:val="35"/>
+    <w:semiHidden/>
+    <w:unhideWhenUsed/>
+    <w:qFormat/>
+    <w:rsid w:val="007A4DDE"/>
+    <w:pPr>
+      <w:spacing w:after="200" w:line="240" w:lineRule="auto"/>
+    </w:pPr>
+    <w:rPr>
+      <w:i/>
+      <w:iCs/>
+      <w:color w:val="44546A" w:themeColor="text2"/>
+      <w:sz w:val="18"/>
+      <w:szCs w:val="18"/>
+    </w:rPr>
+  </w:style>
+  <w:style w:type="paragraph" w:styleId="Title">
+    <w:name w:val="Title"/>
+    <w:basedOn w:val="Normal"/>
+    <w:next w:val="Normal"/>
+    <w:link w:val="TitleChar"/>
+    <w:uiPriority w:val="10"/>
+    <w:qFormat/>
+    <w:rsid w:val="007A4DDE"/>
+    <w:pPr>
+      <w:spacing w:after="0" w:line="240" w:lineRule="auto"/>
+      <w:contextualSpacing/>
+    </w:pPr>
+    <w:rPr>
+      <w:rFonts w:asciiTheme="majorHAnsi" w:eastAsiaTheme="majorEastAsia" w:hAnsiTheme="majorHAnsi" w:cstheme="majorBidi"/>
+      <w:color w:val="000000" w:themeColor="text1"/>
+      <w:sz w:val="56"/>
+      <w:szCs w:val="56"/>
+    </w:rPr>
+  </w:style>
+  <w:style w:type="character" w:customStyle="1" w:styleId="TitleChar">
+    <w:name w:val="Title Char"/>
+    <w:basedOn w:val="DefaultParagraphFont"/>
+    <w:link w:val="Title"/>
+    <w:uiPriority w:val="10"/>
+    <w:rsid w:val="007A4DDE"/>
+    <w:rPr>
+      <w:rFonts w:asciiTheme="majorHAnsi" w:eastAsiaTheme="majorEastAsia" w:hAnsiTheme="majorHAnsi" w:cstheme="majorBidi"/>
+      <w:color w:val="000000" w:themeColor="text1"/>
+      <w:sz w:val="56"/>
+      <w:szCs w:val="56"/>
+    </w:rPr>
+  </w:style>
+  <w:style w:type="paragraph" w:styleId="Subtitle">
+    <w:name w:val="Subtitle"/>
+    <w:basedOn w:val="Normal"/>
+    <w:next w:val="Normal"/>
+    <w:link w:val="SubtitleChar"/>
+    <w:uiPriority w:val="11"/>
+    <w:qFormat/>
+    <w:rsid w:val="007A4DDE"/>
+    <w:pPr>
+      <w:numPr>
+        <w:ilvl w:val="1"/>
+      </w:numPr>
+    </w:pPr>
+    <w:rPr>
+      <w:color w:val="5A5A5A" w:themeColor="text1" w:themeTint="A5"/>
+      <w:spacing w:val="10"/>
+    </w:rPr>
+  </w:style>
+  <w:style w:type="character" w:customStyle="1" w:styleId="SubtitleChar">
+    <w:name w:val="Subtitle Char"/>
+    <w:basedOn w:val="DefaultParagraphFont"/>
+    <w:link w:val="Subtitle"/>
+    <w:uiPriority w:val="11"/>
+    <w:rsid w:val="007A4DDE"/>
+    <w:rPr>
+      <w:color w:val="5A5A5A" w:themeColor="text1" w:themeTint="A5"/>
+      <w:spacing w:val="10"/>
+    </w:rPr>
+  </w:style>
+  <w:style w:type="character" w:styleId="Strong">
+    <w:name w:val="Strong"/>
+    <w:basedOn w:val="DefaultParagraphFont"/>
+    <w:uiPriority w:val="22"/>
+    <w:qFormat/>
+    <w:rsid w:val="007A4DDE"/>
+    <w:rPr>
+      <w:b/>
+      <w:bCs/>
+      <w:color w:val="000000" w:themeColor="text1"/>
+    </w:rPr>
+  </w:style>
+  <w:style w:type="character" w:styleId="Emphasis">
+    <w:name w:val="Emphasis"/>
+    <w:basedOn w:val="DefaultParagraphFont"/>
+    <w:uiPriority w:val="20"/>
+    <w:qFormat/>
+    <w:rsid w:val="007A4DDE"/>
+    <w:rPr>
+      <w:i/>
+      <w:iCs/>
+      <w:color w:val="auto"/>
+    </w:rPr>
+  </w:style>
+  <w:style w:type="paragraph" w:styleId="NoSpacing">
+    <w:name w:val="No Spacing"/>
+    <w:uiPriority w:val="1"/>
+    <w:qFormat/>
+    <w:rsid w:val="007A4DDE"/>
+    <w:pPr>
+      <w:spacing w:after="0" w:line="240" w:lineRule="auto"/>
+    </w:pPr>
+  </w:style>
+  <w:style w:type="paragraph" w:styleId="Quote">
+    <w:name w:val="Quote"/>
+    <w:basedOn w:val="Normal"/>
+    <w:next w:val="Normal"/>
+    <w:link w:val="QuoteChar"/>
+    <w:uiPriority w:val="29"/>
+    <w:qFormat/>
+    <w:rsid w:val="007A4DDE"/>
+    <w:pPr>
+      <w:spacing w:before="160"/>
+      <w:ind w:left="720" w:right="720"/>
+    </w:pPr>
+    <w:rPr>
+      <w:i/>
+      <w:iCs/>
+      <w:color w:val="000000" w:themeColor="text1"/>
+    </w:rPr>
+  </w:style>
+  <w:style w:type="character" w:customStyle="1" w:styleId="QuoteChar">
+    <w:name w:val="Quote Char"/>
+    <w:basedOn w:val="DefaultParagraphFont"/>
+    <w:link w:val="Quote"/>
+    <w:uiPriority w:val="29"/>
+    <w:rsid w:val="007A4DDE"/>
+    <w:rPr>
+      <w:i/>
+      <w:iCs/>
+      <w:color w:val="000000" w:themeColor="text1"/>
+    </w:rPr>
+  </w:style>
+  <w:style w:type="paragraph" w:styleId="IntenseQuote">
+    <w:name w:val="Intense Quote"/>
+    <w:basedOn w:val="Normal"/>
+    <w:next w:val="Normal"/>
+    <w:link w:val="IntenseQuoteChar"/>
+    <w:uiPriority w:val="30"/>
+    <w:qFormat/>
+    <w:rsid w:val="007A4DDE"/>
+    <w:pPr>
+      <w:pBdr>
+        <w:top w:val="single" w:sz="24" w:space="1" w:color="F2F2F2" w:themeColor="background1" w:themeShade="F2"/>
+        <w:bottom w:val="single" w:sz="24" w:space="1" w:color="F2F2F2" w:themeColor="background1" w:themeShade="F2"/>
+      </w:pBdr>
+      <w:shd w:val="clear" w:color="auto" w:fill="F2F2F2" w:themeFill="background1" w:themeFillShade="F2"/>
+      <w:spacing w:before="240" w:after="240"/>
+      <w:ind w:left="936" w:right="936"/>
+      <w:jc w:val="center"/>
+    </w:pPr>
+    <w:rPr>
+      <w:color w:val="000000" w:themeColor="text1"/>
+    </w:rPr>
+  </w:style>
+  <w:style w:type="character" w:customStyle="1" w:styleId="IntenseQuoteChar">
+    <w:name w:val="Intense Quote Char"/>
+    <w:basedOn w:val="DefaultParagraphFont"/>
+    <w:link w:val="IntenseQuote"/>
+    <w:uiPriority w:val="30"/>
+    <w:rsid w:val="007A4DDE"/>
+    <w:rPr>
+      <w:color w:val="000000" w:themeColor="text1"/>
+      <w:shd w:val="clear" w:color="auto" w:fill="F2F2F2" w:themeFill="background1" w:themeFillShade="F2"/>
+    </w:rPr>
+  </w:style>
+  <w:style w:type="character" w:styleId="SubtleEmphasis">
+    <w:name w:val="Subtle Emphasis"/>
+    <w:basedOn w:val="DefaultParagraphFont"/>
+    <w:uiPriority w:val="19"/>
+    <w:qFormat/>
+    <w:rsid w:val="007A4DDE"/>
+    <w:rPr>
+      <w:i/>
+      <w:iCs/>
+      <w:color w:val="404040" w:themeColor="text1" w:themeTint="BF"/>
+    </w:rPr>
+  </w:style>
+  <w:style w:type="character" w:styleId="IntenseEmphasis">
+    <w:name w:val="Intense Emphasis"/>
+    <w:basedOn w:val="DefaultParagraphFont"/>
+    <w:uiPriority w:val="21"/>
+    <w:qFormat/>
+    <w:rsid w:val="007A4DDE"/>
+    <w:rPr>
+      <w:b/>
+      <w:bCs/>
+      <w:i/>
+      <w:iCs/>
+      <w:caps/>
+    </w:rPr>
+  </w:style>
+  <w:style w:type="paragraph" w:styleId="TOCHeading">
+    <w:name w:val="TOC Heading"/>
+    <w:basedOn w:val="Heading1"/>
+    <w:next w:val="Normal"/>
+    <w:uiPriority w:val="39"/>
+    <w:semiHidden/>
+    <w:unhideWhenUsed/>
+    <w:qFormat/>
+    <w:rsid w:val="007A4DDE"/>
+    <w:pPr>
+      <w:outlineLvl w:val="9"/>
+    </w:pPr>
+  </w:style>
+  <w:style w:type="paragraph" w:styleId="Header">
+    <w:name w:val="header"/>
+    <w:basedOn w:val="Normal"/>
+    <w:link w:val="HeaderChar"/>
+    <w:uiPriority w:val="99"/>
+    <w:unhideWhenUsed/>
+    <w:rsid w:val="007A4DDE"/>
+    <w:pPr>
+      <w:tabs>
+        <w:tab w:val="center" w:pos="4513"/>
+        <w:tab w:val="right" w:pos="9026"/>
+      </w:tabs>
+      <w:spacing w:after="0" w:line="240" w:lineRule="auto"/>
+    </w:pPr>
+  </w:style>
+  <w:style w:type="character" w:customStyle="1" w:styleId="HeaderChar">
+    <w:name w:val="Header Char"/>
+    <w:basedOn w:val="DefaultParagraphFont"/>
+    <w:link w:val="Header"/>
+    <w:uiPriority w:val="99"/>
+    <w:rsid w:val="007A4DDE"/>
+  </w:style>
+  <w:style w:type="paragraph" w:styleId="Footer">
+    <w:name w:val="footer"/>
+    <w:basedOn w:val="Normal"/>
+    <w:link w:val="FooterChar"/>
+    <w:uiPriority w:val="99"/>
+    <w:unhideWhenUsed/>
+    <w:rsid w:val="007A4DDE"/>
+    <w:pPr>
+      <w:tabs>
+        <w:tab w:val="center" w:pos="4513"/>
+        <w:tab w:val="right" w:pos="9026"/>
+      </w:tabs>
+      <w:spacing w:after="0" w:line="240" w:lineRule="auto"/>
+    </w:pPr>
+  </w:style>
+  <w:style w:type="character" w:customStyle="1" w:styleId="FooterChar">
+    <w:name w:val="Footer Char"/>
+    <w:basedOn w:val="DefaultParagraphFont"/>
+    <w:link w:val="Footer"/>
+    <w:uiPriority w:val="99"/>
+    <w:rsid w:val="007A4DDE"/>
+  </w:style>
+  <w:style w:type="paragraph" w:styleId="FootnoteText">
+    <w:name w:val="footnote text"/>
+    <w:basedOn w:val="Normal"/>
+    <w:link w:val="FootnoteTextChar"/>
+    <w:uiPriority w:val="99"/>
+    <w:semiHidden/>
+    <w:unhideWhenUsed/>
+    <w:rsid w:val="00AB070E"/>
+    <w:pPr>
+      <w:spacing w:after="0" w:line="240" w:lineRule="auto"/>
+    </w:pPr>
+    <w:rPr>
+      <w:sz w:val="20"/>
+      <w:szCs w:val="20"/>
+    </w:rPr>
+  </w:style>
+  <w:style w:type="character" w:customStyle="1" w:styleId="FootnoteTextChar">
+    <w:name w:val="Footnote Text Char"/>
+    <w:basedOn w:val="DefaultParagraphFont"/>
+    <w:link w:val="FootnoteText"/>
+    <w:uiPriority w:val="99"/>
+    <w:semiHidden/>
+    <w:rsid w:val="00AB070E"/>
+    <w:rPr>
+      <w:sz w:val="20"/>
+      <w:szCs w:val="20"/>
+    </w:rPr>
+  </w:style>
+  <w:style w:type="character" w:styleId="FootnoteReference">
+    <w:name w:val="footnote reference"/>
+    <w:basedOn w:val="DefaultParagraphFont"/>
+    <w:uiPriority w:val="99"/>
+    <w:semiHidden/>
+    <w:unhideWhenUsed/>
+    <w:rsid w:val="00AB070E"/>
+    <w:rPr>
+      <w:vertAlign w:val="superscript"/>
     </w:rPr>
   </w:style>
 </w:styles>
@@ -1137,4 +1964,16 @@
     </a:ext>
   </a:extLst>
 </a:theme>
+</file>
+
+<file path=customXml/item1.xml><?xml version="1.0" encoding="utf-8"?>
+<b:Sources xmlns:b="http://schemas.openxmlformats.org/officeDocument/2006/bibliography" xmlns="http://schemas.openxmlformats.org/officeDocument/2006/bibliography" SelectedStyle="\APASixthEditionOfficeOnline.xsl" StyleName="APA" Version="6"/>
+</file>
+
+<file path=customXml/itemProps1.xml><?xml version="1.0" encoding="utf-8"?>
+<ds:datastoreItem xmlns:ds="http://schemas.openxmlformats.org/officeDocument/2006/customXml" ds:itemID="{BD3EBFC1-24B1-4AFD-977A-980299F3E10C}">
+  <ds:schemaRefs>
+    <ds:schemaRef ds:uri="http://schemas.openxmlformats.org/officeDocument/2006/bibliography"/>
+  </ds:schemaRefs>
+</ds:datastoreItem>
 </file>
</xml_diff>